<commit_message>
working on completing a4
</commit_message>
<xml_diff>
--- a/A4/singh_part1_a4.docx
+++ b/A4/singh_part1_a4.docx
@@ -37,8 +37,16 @@
           <w:ilvl w:val="0"/>
           <w:numId w:val="1"/>
         </w:numPr>
+        <w:rPr>
+          <w:b/>
+          <w:bCs/>
+        </w:rPr>
       </w:pPr>
       <w:r>
+        <w:rPr>
+          <w:b/>
+          <w:bCs/>
+        </w:rPr>
         <w:t>Review of Stochastic Gradient Descent:</w:t>
       </w:r>
     </w:p>
@@ -497,13 +505,7 @@
               <w:rPr>
                 <w:rFonts w:ascii="Cambria Math" w:hAnsi="Cambria Math"/>
               </w:rPr>
-              <m:t>∂</m:t>
-            </m:r>
-            <m:r>
-              <w:rPr>
-                <w:rFonts w:ascii="Cambria Math" w:hAnsi="Cambria Math"/>
-              </w:rPr>
-              <m:t>L</m:t>
+              <m:t>∂L</m:t>
             </m:r>
             <m:d>
               <m:dPr>
@@ -703,13 +705,7 @@
         <w:rPr>
           <w:rFonts w:eastAsiaTheme="minorEastAsia"/>
         </w:rPr>
-        <w:t xml:space="preserve"> </w:t>
-      </w:r>
-      <w:r>
-        <w:rPr>
-          <w:rFonts w:eastAsiaTheme="minorEastAsia"/>
-        </w:rPr>
-        <w:t xml:space="preserve">is the true target, and </w:t>
+        <w:t xml:space="preserve"> is the true target, and </w:t>
       </w:r>
       <m:oMath>
         <m:acc>
@@ -754,9 +750,15 @@
         </w:numPr>
         <w:rPr>
           <w:rFonts w:eastAsiaTheme="minorEastAsia"/>
+          <w:b/>
+          <w:bCs/>
         </w:rPr>
       </w:pPr>
       <w:r>
+        <w:rPr>
+          <w:b/>
+          <w:bCs/>
+        </w:rPr>
         <w:t>Understand Batch Gradient Descent:</w:t>
       </w:r>
     </w:p>
@@ -779,7 +781,15 @@
         <w:t xml:space="preserve"> </w:t>
       </w:r>
       <w:r>
-        <w:t>The update rule for BGD is similar to SGD but with the average gradient:</w:t>
+        <w:t xml:space="preserve">The update rule for BGD is </w:t>
+      </w:r>
+      <w:proofErr w:type="gramStart"/>
+      <w:r>
+        <w:t>similar to</w:t>
+      </w:r>
+      <w:proofErr w:type="gramEnd"/>
+      <w:r>
+        <w:t xml:space="preserve"> SGD but with the average gradient:</w:t>
       </w:r>
     </w:p>
     <w:p>
@@ -1224,13 +1234,7 @@
               <w:rPr>
                 <w:rFonts w:ascii="Cambria Math" w:hAnsi="Cambria Math"/>
               </w:rPr>
-              <m:t>∂</m:t>
-            </m:r>
-            <m:r>
-              <w:rPr>
-                <w:rFonts w:ascii="Cambria Math" w:hAnsi="Cambria Math"/>
-              </w:rPr>
-              <m:t>L</m:t>
+              <m:t>∂L</m:t>
             </m:r>
             <m:d>
               <m:dPr>
@@ -1433,8 +1437,16 @@
           <w:ilvl w:val="0"/>
           <w:numId w:val="1"/>
         </w:numPr>
+        <w:rPr>
+          <w:b/>
+          <w:bCs/>
+        </w:rPr>
       </w:pPr>
       <w:r>
+        <w:rPr>
+          <w:b/>
+          <w:bCs/>
+        </w:rPr>
         <w:t>Derive Backpropagation for Batch Gradient Descent:</w:t>
       </w:r>
     </w:p>
@@ -3461,8 +3473,71 @@
       <w:pPr>
         <w:rPr>
           <w:rFonts w:eastAsiaTheme="minorEastAsia"/>
+          <w:b/>
+          <w:bCs/>
         </w:rPr>
       </w:pPr>
+      <w:r>
+        <w:rPr>
+          <w:rFonts w:eastAsiaTheme="minorEastAsia"/>
+          <w:b/>
+          <w:bCs/>
+        </w:rPr>
+        <w:t>Further information comparing Stochastic and Batch gradient descent methods:</w:t>
+      </w:r>
+    </w:p>
+    <w:p>
+      <w:pPr>
+        <w:rPr>
+          <w:rFonts w:eastAsiaTheme="minorEastAsia"/>
+        </w:rPr>
+      </w:pPr>
+      <w:r>
+        <w:rPr>
+          <w:rFonts w:eastAsiaTheme="minorEastAsia"/>
+        </w:rPr>
+        <w:t>Gradient Descent is used to train Linear Regression models by adjusting parameters like feature weights and bias terms through iterative optimization. It ensures minimal cost function over training data and is guaranteed to find the optimal solution given enough time and an appropriate learning rate. In Linear Regression and Neural Networks, two primary variants of Gradient Descent are used: Batch Gradient Descent and Stochastic Gradient Descent (SGD).</w:t>
+      </w:r>
+    </w:p>
+    <w:p>
+      <w:pPr>
+        <w:rPr>
+          <w:rFonts w:eastAsiaTheme="minorEastAsia"/>
+        </w:rPr>
+      </w:pPr>
+    </w:p>
+    <w:p>
+      <w:pPr>
+        <w:rPr>
+          <w:rFonts w:eastAsiaTheme="minorEastAsia"/>
+        </w:rPr>
+      </w:pPr>
+      <w:r>
+        <w:rPr>
+          <w:rFonts w:eastAsiaTheme="minorEastAsia"/>
+        </w:rPr>
+        <w:t>Batch Gradient Descent processes the entire training set in each iteration, making it accurate and suitable for convex or smooth error landscapes. However, it's slow on large datasets and demands more computational resources. On the other hand, Stochastic Gradient Descent processes single training examples or small subsets, leading to faster convergence but less accuracy.</w:t>
+      </w:r>
+    </w:p>
+    <w:p>
+      <w:pPr>
+        <w:rPr>
+          <w:rFonts w:eastAsiaTheme="minorEastAsia"/>
+        </w:rPr>
+      </w:pPr>
+    </w:p>
+    <w:p>
+      <w:pPr>
+        <w:rPr>
+          <w:rFonts w:eastAsiaTheme="minorEastAsia"/>
+        </w:rPr>
+      </w:pPr>
+      <w:r>
+        <w:rPr>
+          <w:rFonts w:eastAsiaTheme="minorEastAsia"/>
+        </w:rPr>
+        <w:t>In a nutshell, Batch Gradient Descent is slower but more accurate, while Stochastic Gradient Descent is faster but less accurate. The choice depends on the specific problem, dataset, and computational resources available.</w:t>
+      </w:r>
     </w:p>
     <w:sectPr>
       <w:pgSz w:w="12240" w:h="15840"/>
@@ -3996,6 +4071,7 @@
   <w:style w:type="character" w:default="1" w:styleId="DefaultParagraphFont">
     <w:name w:val="Default Paragraph Font"/>
     <w:uiPriority w:val="1"/>
+    <w:semiHidden/>
     <w:unhideWhenUsed/>
   </w:style>
   <w:style w:type="table" w:default="1" w:styleId="TableNormal">

</xml_diff>